<commit_message>
Finished Learning of the first month
</commit_message>
<xml_diff>
--- a/Actuator Screen.docx
+++ b/Actuator Screen.docx
@@ -87,13 +87,7 @@
       </w:pPr>
       <w:r>
         <w:rPr>
-          <w:sz w:val="28"/>
-          <w:szCs w:val="28"/>
-        </w:rPr>
-        <w:t>+</w:t>
-      </w:r>
-      <w:r>
-        <w:rPr>
+          <w:noProof/>
           <w:sz w:val="28"/>
           <w:szCs w:val="28"/>
         </w:rPr>
@@ -258,6 +252,7 @@
           <w:sz w:val="28"/>
           <w:szCs w:val="28"/>
         </w:rPr>
+        <w:lastRenderedPageBreak/>
         <w:t>Start Button</w:t>
       </w:r>
     </w:p>
@@ -546,7 +541,6 @@
           <w:sz w:val="28"/>
           <w:szCs w:val="28"/>
         </w:rPr>
-        <w:lastRenderedPageBreak/>
         <w:t>Add Actuator Action Window (Add_Actuator_Action.xaml)</w:t>
       </w:r>
     </w:p>
@@ -574,6 +568,7 @@
         <w:rPr>
           <w:b/>
           <w:bCs/>
+          <w:noProof/>
           <w:sz w:val="28"/>
           <w:szCs w:val="28"/>
         </w:rPr>
@@ -801,22 +796,22 @@
           <w:sz w:val="28"/>
           <w:szCs w:val="28"/>
         </w:rPr>
+        <w:t>Usage Instructions</w:t>
+      </w:r>
+    </w:p>
+    <w:p>
+      <w:pPr>
+        <w:rPr>
+          <w:sz w:val="28"/>
+          <w:szCs w:val="28"/>
+        </w:rPr>
+      </w:pPr>
+      <w:r>
+        <w:rPr>
+          <w:sz w:val="28"/>
+          <w:szCs w:val="28"/>
+        </w:rPr>
         <w:lastRenderedPageBreak/>
-        <w:t>Usage Instructions</w:t>
-      </w:r>
-    </w:p>
-    <w:p>
-      <w:pPr>
-        <w:rPr>
-          <w:sz w:val="28"/>
-          <w:szCs w:val="28"/>
-        </w:rPr>
-      </w:pPr>
-      <w:r>
-        <w:rPr>
-          <w:sz w:val="28"/>
-          <w:szCs w:val="28"/>
-        </w:rPr>
         <w:t>Adding a New Actuator</w:t>
       </w:r>
     </w:p>
@@ -853,6 +848,7 @@
       </w:pPr>
       <w:r>
         <w:rPr>
+          <w:noProof/>
           <w:sz w:val="28"/>
           <w:szCs w:val="28"/>
         </w:rPr>
@@ -917,6 +913,7 @@
       </w:pPr>
       <w:r>
         <w:rPr>
+          <w:noProof/>
           <w:sz w:val="28"/>
           <w:szCs w:val="28"/>
         </w:rPr>
@@ -967,7 +964,6 @@
     <w:p>
       <w:pPr>
         <w:rPr>
-          <w:rFonts w:hint="cs"/>
           <w:sz w:val="28"/>
           <w:szCs w:val="28"/>
           <w:rtl/>
@@ -979,7 +975,23 @@
           <w:sz w:val="28"/>
           <w:szCs w:val="28"/>
         </w:rPr>
-        <w:t>For example : here I</w:t>
+        <w:t xml:space="preserve">For </w:t>
+      </w:r>
+      <w:proofErr w:type="gramStart"/>
+      <w:r>
+        <w:rPr>
+          <w:sz w:val="28"/>
+          <w:szCs w:val="28"/>
+        </w:rPr>
+        <w:t>example :</w:t>
+      </w:r>
+      <w:proofErr w:type="gramEnd"/>
+      <w:r>
+        <w:rPr>
+          <w:sz w:val="28"/>
+          <w:szCs w:val="28"/>
+        </w:rPr>
+        <w:t xml:space="preserve"> here I</w:t>
       </w:r>
       <w:r>
         <w:rPr>
@@ -1020,6 +1032,7 @@
       </w:pPr>
       <w:r>
         <w:rPr>
+          <w:noProof/>
           <w:sz w:val="28"/>
           <w:szCs w:val="28"/>
         </w:rPr>
@@ -1142,6 +1155,7 @@
       </w:pPr>
       <w:r>
         <w:rPr>
+          <w:noProof/>
           <w:sz w:val="28"/>
           <w:szCs w:val="28"/>
         </w:rPr>
@@ -1195,28 +1209,98 @@
           <w:szCs w:val="28"/>
         </w:rPr>
         <w:lastRenderedPageBreak/>
-        <w:t xml:space="preserve">Here I clicked on the start button , it sent to the another port 00 00 , the first 00 is about the Ac Name (Id) , the second 00 for the Action Id (Up), keep in mind that the background color is pink that’s mean that the Actuator didn’t receive any message  , Now if the </w:t>
-      </w:r>
-      <w:r>
-        <w:rPr>
-          <w:sz w:val="28"/>
-          <w:szCs w:val="28"/>
-        </w:rPr>
-        <w:t>Actuator</w:t>
-      </w:r>
-      <w:r>
-        <w:rPr>
-          <w:sz w:val="28"/>
-          <w:szCs w:val="28"/>
-        </w:rPr>
-        <w:t xml:space="preserve"> receive the same message sent then the background color will be green </w:t>
-      </w:r>
-      <w:r>
-        <w:rPr>
-          <w:sz w:val="28"/>
-          <w:szCs w:val="28"/>
-        </w:rPr>
-        <w:t>:</w:t>
+        <w:t xml:space="preserve">Here I clicked on the start </w:t>
+      </w:r>
+      <w:r>
+        <w:rPr>
+          <w:sz w:val="28"/>
+          <w:szCs w:val="28"/>
+        </w:rPr>
+        <w:t>button,</w:t>
+      </w:r>
+      <w:r>
+        <w:rPr>
+          <w:sz w:val="28"/>
+          <w:szCs w:val="28"/>
+        </w:rPr>
+        <w:t xml:space="preserve"> it sent to </w:t>
+      </w:r>
+      <w:r>
+        <w:rPr>
+          <w:sz w:val="28"/>
+          <w:szCs w:val="28"/>
+        </w:rPr>
+        <w:t>another</w:t>
+      </w:r>
+      <w:r>
+        <w:rPr>
+          <w:sz w:val="28"/>
+          <w:szCs w:val="28"/>
+        </w:rPr>
+        <w:t xml:space="preserve"> port 00 </w:t>
+      </w:r>
+      <w:r>
+        <w:rPr>
+          <w:sz w:val="28"/>
+          <w:szCs w:val="28"/>
+        </w:rPr>
+        <w:t>00,</w:t>
+      </w:r>
+      <w:r>
+        <w:rPr>
+          <w:sz w:val="28"/>
+          <w:szCs w:val="28"/>
+        </w:rPr>
+        <w:t xml:space="preserve"> the first 00 is about the Ac Name (Id</w:t>
+      </w:r>
+      <w:r>
+        <w:rPr>
+          <w:sz w:val="28"/>
+          <w:szCs w:val="28"/>
+        </w:rPr>
+        <w:t>),</w:t>
+      </w:r>
+      <w:r>
+        <w:rPr>
+          <w:sz w:val="28"/>
+          <w:szCs w:val="28"/>
+        </w:rPr>
+        <w:t xml:space="preserve"> the second 00 for the Action Id (Up), keep in mind that the background color is pink that’s mean that the Actuator didn’t receive any </w:t>
+      </w:r>
+      <w:r>
+        <w:rPr>
+          <w:sz w:val="28"/>
+          <w:szCs w:val="28"/>
+        </w:rPr>
+        <w:t>message,</w:t>
+      </w:r>
+      <w:r>
+        <w:rPr>
+          <w:sz w:val="28"/>
+          <w:szCs w:val="28"/>
+        </w:rPr>
+        <w:t xml:space="preserve"> </w:t>
+      </w:r>
+      <w:r>
+        <w:rPr>
+          <w:sz w:val="28"/>
+          <w:szCs w:val="28"/>
+        </w:rPr>
+        <w:t>now</w:t>
+      </w:r>
+      <w:r>
+        <w:rPr>
+          <w:sz w:val="28"/>
+          <w:szCs w:val="28"/>
+        </w:rPr>
+        <w:t xml:space="preserve"> if the Actuator receive the same message sent then the background color will be </w:t>
+      </w:r>
+      <w:r>
+        <w:rPr>
+          <w:sz w:val="28"/>
+          <w:szCs w:val="28"/>
+        </w:rPr>
+        <w:t>green:</w:t>
       </w:r>
       <w:r>
         <w:rPr>
@@ -1227,6 +1311,7 @@
       </w:r>
       <w:r>
         <w:rPr>
+          <w:noProof/>
           <w:sz w:val="28"/>
           <w:szCs w:val="28"/>
           <w:highlight w:val="red"/>
@@ -1276,10 +1361,8 @@
     <w:p>
       <w:pPr>
         <w:rPr>
-          <w:rFonts w:hint="cs"/>
-          <w:sz w:val="28"/>
-          <w:szCs w:val="28"/>
-          <w:rtl/>
+          <w:sz w:val="28"/>
+          <w:szCs w:val="28"/>
         </w:rPr>
       </w:pPr>
       <w:r>
@@ -1361,14 +1444,7 @@
           <w:sz w:val="28"/>
           <w:szCs w:val="28"/>
         </w:rPr>
-        <w:t xml:space="preserve">, else </w:t>
-      </w:r>
-      <w:r>
-        <w:rPr>
-          <w:sz w:val="28"/>
-          <w:szCs w:val="28"/>
-        </w:rPr>
-        <w:t xml:space="preserve">we check on </w:t>
+        <w:t xml:space="preserve">, else we check on </w:t>
       </w:r>
       <w:r>
         <w:rPr>
@@ -1460,63 +1536,13 @@
           <w:szCs w:val="28"/>
         </w:rPr>
       </w:pPr>
-    </w:p>
-    <w:p>
-      <w:pPr>
-        <w:rPr>
-          <w:sz w:val="28"/>
-          <w:szCs w:val="28"/>
-        </w:rPr>
-      </w:pPr>
       <w:r>
         <w:rPr>
           <w:sz w:val="28"/>
           <w:szCs w:val="28"/>
         </w:rPr>
         <w:lastRenderedPageBreak/>
-        <w:t>Now if the Actuator</w:t>
-      </w:r>
-      <w:r>
-        <w:rPr>
-          <w:sz w:val="28"/>
-          <w:szCs w:val="28"/>
-        </w:rPr>
-        <w:t xml:space="preserve"> does</w:t>
-      </w:r>
-      <w:r>
-        <w:rPr>
-          <w:sz w:val="28"/>
-          <w:szCs w:val="28"/>
-        </w:rPr>
-        <w:t xml:space="preserve"> </w:t>
-      </w:r>
-      <w:r>
-        <w:rPr>
-          <w:sz w:val="28"/>
-          <w:szCs w:val="28"/>
-        </w:rPr>
-        <w:t xml:space="preserve">not </w:t>
-      </w:r>
-      <w:r>
-        <w:rPr>
-          <w:sz w:val="28"/>
-          <w:szCs w:val="28"/>
-        </w:rPr>
-        <w:t xml:space="preserve">receive the same message sent then the background color will be </w:t>
-      </w:r>
-      <w:r>
-        <w:rPr>
-          <w:sz w:val="28"/>
-          <w:szCs w:val="28"/>
-        </w:rPr>
-        <w:t>Red</w:t>
-      </w:r>
-      <w:r>
-        <w:rPr>
-          <w:sz w:val="28"/>
-          <w:szCs w:val="28"/>
-        </w:rPr>
-        <w:t xml:space="preserve"> </w:t>
+        <w:t xml:space="preserve">Now if the Actuator does not receive the same message sent then the background color will be Red </w:t>
       </w:r>
       <w:r>
         <w:rPr>
@@ -1549,6 +1575,7 @@
       </w:pPr>
       <w:r>
         <w:rPr>
+          <w:noProof/>
           <w:sz w:val="28"/>
           <w:szCs w:val="28"/>
         </w:rPr>
@@ -1745,14 +1772,35 @@
           <w:sz w:val="28"/>
           <w:szCs w:val="28"/>
         </w:rPr>
-        <w:t>Action, if we check yes, after 2 seconds the action will change to another action and it will send the message for that another action(Down here),</w:t>
-      </w:r>
-      <w:r>
-        <w:rPr>
-          <w:sz w:val="28"/>
-          <w:szCs w:val="28"/>
-        </w:rPr>
-        <w:t>and so on,</w:t>
+        <w:t xml:space="preserve">Action, if we check yes, after 2 seconds the action will change to another action and it will send the message for that another </w:t>
+      </w:r>
+      <w:r>
+        <w:rPr>
+          <w:sz w:val="28"/>
+          <w:szCs w:val="28"/>
+        </w:rPr>
+        <w:t>action (</w:t>
+      </w:r>
+      <w:r>
+        <w:rPr>
+          <w:sz w:val="28"/>
+          <w:szCs w:val="28"/>
+        </w:rPr>
+        <w:t>Down here</w:t>
+      </w:r>
+      <w:r>
+        <w:rPr>
+          <w:sz w:val="28"/>
+          <w:szCs w:val="28"/>
+        </w:rPr>
+        <w:t>), and</w:t>
+      </w:r>
+      <w:r>
+        <w:rPr>
+          <w:sz w:val="28"/>
+          <w:szCs w:val="28"/>
+        </w:rPr>
+        <w:t xml:space="preserve"> so on,</w:t>
       </w:r>
       <w:r>
         <w:rPr>
@@ -1771,6 +1819,7 @@
       </w:pPr>
       <w:r>
         <w:rPr>
+          <w:noProof/>
           <w:sz w:val="28"/>
           <w:szCs w:val="28"/>
         </w:rPr>
@@ -1904,53 +1953,54 @@
           <w:szCs w:val="28"/>
         </w:rPr>
         <w:lastRenderedPageBreak/>
-        <w:t>Until we finish the actions and arrive to Close, if there are more actuator</w:t>
-      </w:r>
-      <w:r>
-        <w:rPr>
-          <w:sz w:val="28"/>
-          <w:szCs w:val="28"/>
-        </w:rPr>
-        <w:t xml:space="preserve">s </w:t>
-      </w:r>
-      <w:r>
-        <w:rPr>
-          <w:sz w:val="28"/>
-          <w:szCs w:val="28"/>
-        </w:rPr>
-        <w:t xml:space="preserve">, the arrow directly goes to the next </w:t>
-      </w:r>
-      <w:r>
-        <w:rPr>
-          <w:sz w:val="28"/>
-          <w:szCs w:val="28"/>
-        </w:rPr>
-        <w:t>actuator</w:t>
-      </w:r>
-      <w:r>
-        <w:rPr>
-          <w:sz w:val="28"/>
-          <w:szCs w:val="28"/>
-        </w:rPr>
-        <w:t xml:space="preserve"> and the start button will be enable again :</w:t>
-      </w:r>
-    </w:p>
-    <w:p>
-      <w:pPr>
-        <w:rPr>
-          <w:sz w:val="28"/>
-          <w:szCs w:val="28"/>
-        </w:rPr>
-      </w:pPr>
-      <w:r>
-        <w:rPr>
+        <w:t xml:space="preserve">Until we finish the actions and arrive to Close, if there are more </w:t>
+      </w:r>
+      <w:r>
+        <w:rPr>
+          <w:sz w:val="28"/>
+          <w:szCs w:val="28"/>
+        </w:rPr>
+        <w:t>actuators,</w:t>
+      </w:r>
+      <w:r>
+        <w:rPr>
+          <w:sz w:val="28"/>
+          <w:szCs w:val="28"/>
+        </w:rPr>
+        <w:t xml:space="preserve"> the arrow directly goes to the next actuator and the start button will be enable again</w:t>
+      </w:r>
+      <w:r>
+        <w:rPr>
+          <w:sz w:val="28"/>
+          <w:szCs w:val="28"/>
+        </w:rPr>
+        <w:t xml:space="preserve"> to start the next Actuator</w:t>
+      </w:r>
+      <w:r>
+        <w:rPr>
+          <w:sz w:val="28"/>
+          <w:szCs w:val="28"/>
+        </w:rPr>
+        <w:t>:</w:t>
+      </w:r>
+    </w:p>
+    <w:p>
+      <w:pPr>
+        <w:rPr>
+          <w:sz w:val="28"/>
+          <w:szCs w:val="28"/>
+        </w:rPr>
+      </w:pPr>
+      <w:r>
+        <w:rPr>
+          <w:noProof/>
           <w:sz w:val="28"/>
           <w:szCs w:val="28"/>
         </w:rPr>
         <w:drawing>
-          <wp:inline distT="0" distB="0" distL="0" distR="0" wp14:anchorId="49CC095D" wp14:editId="2222FFDC">
-            <wp:extent cx="5943600" cy="5269865"/>
-            <wp:effectExtent l="0" t="0" r="0" b="6985"/>
+          <wp:inline distT="0" distB="0" distL="0" distR="0" wp14:anchorId="49CC095D" wp14:editId="2DAE17D2">
+            <wp:extent cx="5943551" cy="3485071"/>
+            <wp:effectExtent l="0" t="0" r="635" b="1270"/>
             <wp:docPr id="1346672029" name="Picture 1"/>
             <wp:cNvGraphicFramePr>
               <a:graphicFrameLocks xmlns:a="http://schemas.openxmlformats.org/drawingml/2006/main" noChangeAspect="1"/>
@@ -1971,7 +2021,7 @@
                   <pic:spPr>
                     <a:xfrm>
                       <a:off x="0" y="0"/>
-                      <a:ext cx="5943600" cy="5269865"/>
+                      <a:ext cx="5956547" cy="3492692"/>
                     </a:xfrm>
                     <a:prstGeom prst="rect">
                       <a:avLst/>
@@ -2009,10 +2059,10 @@
       </w:pPr>
       <w:r>
         <w:rPr>
-          <w:sz w:val="28"/>
-          <w:szCs w:val="28"/>
-        </w:rPr>
-        <w:lastRenderedPageBreak/>
+          <w:noProof/>
+          <w:sz w:val="28"/>
+          <w:szCs w:val="28"/>
+        </w:rPr>
         <w:drawing>
           <wp:inline distT="0" distB="0" distL="0" distR="0" wp14:anchorId="3E6DB06D" wp14:editId="111617B9">
             <wp:extent cx="3658111" cy="1752845"/>
@@ -2049,14 +2099,6 @@
           </wp:inline>
         </w:drawing>
       </w:r>
-    </w:p>
-    <w:p>
-      <w:pPr>
-        <w:rPr>
-          <w:sz w:val="28"/>
-          <w:szCs w:val="28"/>
-        </w:rPr>
-      </w:pPr>
     </w:p>
     <w:p>
       <w:pPr>

</xml_diff>